<commit_message>
Added Jasmine Unit Testing
</commit_message>
<xml_diff>
--- a/AngularRegistrationSample/MonacoSampleAssets/Demo Script.docx
+++ b/AngularRegistrationSample/MonacoSampleAssets/Demo Script.docx
@@ -7,15 +7,7 @@
         <w:pStyle w:val="Titel"/>
       </w:pPr>
       <w:r>
-        <w:t xml:space="preserve">Monaco, </w:t>
-      </w:r>
-      <w:proofErr w:type="spellStart"/>
-      <w:r>
-        <w:t>TypeScript</w:t>
-      </w:r>
-      <w:proofErr w:type="spellEnd"/>
-      <w:r>
-        <w:t>, Angular Sample</w:t>
+        <w:t>Monaco, TypeScript, Angular Sample</w:t>
       </w:r>
     </w:p>
     <w:p>
@@ -28,6 +20,19 @@
         <w:pStyle w:val="berschrift1"/>
       </w:pPr>
       <w:r>
+        <w:t>Introduction</w:t>
+      </w:r>
+    </w:p>
+    <w:p>
+      <w:r>
+        <w:t>This sample script can be used to demonstrate various topics concerning Visual Studio Online Monaco, TypeScript, Azure, and web development in general (e.g. grunt, jasmine).</w:t>
+      </w:r>
+    </w:p>
+    <w:p>
+      <w:pPr>
+        <w:pStyle w:val="berschrift1"/>
+      </w:pPr>
+      <w:r>
         <w:t>Setup Environment</w:t>
       </w:r>
     </w:p>
@@ -40,15 +45,7 @@
         </w:numPr>
       </w:pPr>
       <w:r>
-        <w:t xml:space="preserve">Create a </w:t>
-      </w:r>
-      <w:proofErr w:type="spellStart"/>
-      <w:r>
-        <w:t>new</w:t>
-      </w:r>
-      <w:proofErr w:type="spellEnd"/>
-      <w:r>
-        <w:t xml:space="preserve"> Azure Website</w:t>
+        <w:t>Create a new Azure Website</w:t>
       </w:r>
     </w:p>
     <w:p>
@@ -80,13 +77,8 @@
         <w:pStyle w:val="berschrift1"/>
       </w:pPr>
       <w:r>
-        <w:t xml:space="preserve">Connect to </w:t>
-      </w:r>
-      <w:proofErr w:type="spellStart"/>
-      <w:r>
-        <w:t>Git</w:t>
-      </w:r>
-      <w:proofErr w:type="spellEnd"/>
+        <w:t>Connect to Git</w:t>
+      </w:r>
     </w:p>
     <w:p>
       <w:pPr>
@@ -97,15 +89,7 @@
         </w:numPr>
       </w:pPr>
       <w:r>
-        <w:t xml:space="preserve">Create a new </w:t>
-      </w:r>
-      <w:proofErr w:type="spellStart"/>
-      <w:r>
-        <w:t>VSOnline</w:t>
-      </w:r>
-      <w:proofErr w:type="spellEnd"/>
-      <w:r>
-        <w:t xml:space="preserve"> Project</w:t>
+        <w:t>Create a new VSOnline Project</w:t>
       </w:r>
     </w:p>
     <w:p>
@@ -117,15 +101,7 @@
         </w:numPr>
       </w:pPr>
       <w:r>
-        <w:t xml:space="preserve">Connect Azure Website with </w:t>
-      </w:r>
-      <w:proofErr w:type="spellStart"/>
-      <w:r>
-        <w:t>VSOnline</w:t>
-      </w:r>
-      <w:proofErr w:type="spellEnd"/>
-      <w:r>
-        <w:t xml:space="preserve"> using Monaco</w:t>
+        <w:t>Connect Azure Website with VSOnline using Monaco</w:t>
       </w:r>
     </w:p>
     <w:p>
@@ -195,14 +171,12 @@
       <w:r>
         <w:t xml:space="preserve"> with </w:t>
       </w:r>
-      <w:proofErr w:type="spellStart"/>
       <w:r>
         <w:rPr>
           <w:i/>
         </w:rPr>
         <w:t>css</w:t>
       </w:r>
-      <w:proofErr w:type="spellEnd"/>
       <w:r>
         <w:t xml:space="preserve"> snippet</w:t>
       </w:r>
@@ -227,13 +201,8 @@
           <w:numId w:val="2"/>
         </w:numPr>
       </w:pPr>
-      <w:proofErr w:type="spellStart"/>
-      <w:r>
-        <w:t>Ctrl+E</w:t>
-      </w:r>
-      <w:proofErr w:type="spellEnd"/>
-      <w:r>
-        <w:t xml:space="preserve"> $ </w:t>
+      <w:r>
+        <w:t xml:space="preserve">Ctrl+E $ </w:t>
       </w:r>
       <w:r>
         <w:sym w:font="Wingdings" w:char="F0E0"/>
@@ -251,13 +220,8 @@
         </w:numPr>
       </w:pPr>
       <w:r>
-        <w:t xml:space="preserve">CSS </w:t>
-      </w:r>
-      <w:proofErr w:type="spellStart"/>
-      <w:r>
-        <w:t>Intellisense</w:t>
-      </w:r>
-      <w:proofErr w:type="spellEnd"/>
+        <w:t>CSS Intellisense</w:t>
+      </w:r>
     </w:p>
     <w:p>
       <w:pPr>
@@ -293,13 +257,8 @@
         </w:numPr>
       </w:pPr>
       <w:r>
-        <w:t xml:space="preserve">Commit to </w:t>
-      </w:r>
-      <w:proofErr w:type="spellStart"/>
-      <w:r>
-        <w:t>git</w:t>
-      </w:r>
-      <w:proofErr w:type="spellEnd"/>
+        <w:t>Commit to git</w:t>
+      </w:r>
     </w:p>
     <w:p>
       <w:pPr>
@@ -310,13 +269,8 @@
         </w:numPr>
       </w:pPr>
       <w:r>
-        <w:t xml:space="preserve">Push back to </w:t>
-      </w:r>
-      <w:proofErr w:type="spellStart"/>
-      <w:r>
-        <w:t>VSOnline</w:t>
-      </w:r>
-      <w:proofErr w:type="spellEnd"/>
+        <w:t>Push back to VSOnline</w:t>
+      </w:r>
     </w:p>
     <w:p>
       <w:pPr>
@@ -326,13 +280,8 @@
           <w:numId w:val="2"/>
         </w:numPr>
       </w:pPr>
-      <w:proofErr w:type="spellStart"/>
-      <w:r>
-        <w:t>git</w:t>
-      </w:r>
-      <w:proofErr w:type="spellEnd"/>
-      <w:r>
-        <w:t xml:space="preserve"> remote –v</w:t>
+      <w:r>
+        <w:t>git remote –v</w:t>
       </w:r>
     </w:p>
     <w:p>
@@ -343,13 +292,8 @@
           <w:numId w:val="2"/>
         </w:numPr>
       </w:pPr>
-      <w:proofErr w:type="spellStart"/>
-      <w:r>
-        <w:t>git</w:t>
-      </w:r>
-      <w:proofErr w:type="spellEnd"/>
-      <w:r>
-        <w:t xml:space="preserve"> push origin master</w:t>
+      <w:r>
+        <w:t>git push origin master</w:t>
       </w:r>
     </w:p>
     <w:p>
@@ -392,11 +336,9 @@
       <w:pPr>
         <w:pStyle w:val="berschrift1"/>
       </w:pPr>
-      <w:proofErr w:type="spellStart"/>
       <w:r>
         <w:t>TypeScript</w:t>
       </w:r>
-      <w:proofErr w:type="spellEnd"/>
     </w:p>
     <w:p>
       <w:pPr>
@@ -407,13 +349,8 @@
         </w:numPr>
       </w:pPr>
       <w:r>
-        <w:t xml:space="preserve">Install </w:t>
-      </w:r>
-      <w:proofErr w:type="spellStart"/>
-      <w:r>
-        <w:t>TypeScript</w:t>
-      </w:r>
-      <w:proofErr w:type="spellEnd"/>
+        <w:t>Install TypeScript</w:t>
+      </w:r>
     </w:p>
     <w:p>
       <w:pPr>
@@ -423,13 +360,8 @@
           <w:numId w:val="4"/>
         </w:numPr>
       </w:pPr>
-      <w:proofErr w:type="spellStart"/>
-      <w:r>
-        <w:t>npm</w:t>
-      </w:r>
-      <w:proofErr w:type="spellEnd"/>
-      <w:r>
-        <w:t xml:space="preserve"> install typescript –g</w:t>
+      <w:r>
+        <w:t>npm install typescript –g</w:t>
       </w:r>
     </w:p>
     <w:p>
@@ -443,25 +375,21 @@
       <w:r>
         <w:t xml:space="preserve">Add </w:t>
       </w:r>
-      <w:proofErr w:type="spellStart"/>
       <w:r>
         <w:rPr>
           <w:i/>
         </w:rPr>
         <w:t>default.ts</w:t>
       </w:r>
-      <w:proofErr w:type="spellEnd"/>
       <w:r>
         <w:t xml:space="preserve"> with </w:t>
       </w:r>
-      <w:proofErr w:type="spellStart"/>
       <w:r>
         <w:rPr>
           <w:i/>
         </w:rPr>
         <w:t>sayHello</w:t>
       </w:r>
-      <w:proofErr w:type="spellEnd"/>
       <w:r>
         <w:t xml:space="preserve"> function</w:t>
       </w:r>
@@ -477,14 +405,12 @@
       <w:r>
         <w:t xml:space="preserve">, call it in </w:t>
       </w:r>
-      <w:proofErr w:type="spellStart"/>
       <w:r>
         <w:rPr>
           <w:i/>
         </w:rPr>
         <w:t>onload</w:t>
       </w:r>
-      <w:proofErr w:type="spellEnd"/>
     </w:p>
     <w:p>
       <w:pPr>
@@ -497,25 +423,21 @@
       <w:r>
         <w:t xml:space="preserve">Compile </w:t>
       </w:r>
-      <w:proofErr w:type="spellStart"/>
       <w:r>
         <w:rPr>
           <w:i/>
         </w:rPr>
         <w:t>default.ts</w:t>
       </w:r>
-      <w:proofErr w:type="spellEnd"/>
       <w:r>
         <w:t xml:space="preserve"> with </w:t>
       </w:r>
-      <w:proofErr w:type="spellStart"/>
       <w:r>
         <w:rPr>
           <w:i/>
         </w:rPr>
         <w:t>tsc</w:t>
       </w:r>
-      <w:proofErr w:type="spellEnd"/>
     </w:p>
     <w:p>
       <w:pPr>
@@ -546,15 +468,7 @@
         </w:numPr>
       </w:pPr>
       <w:r>
-        <w:t>Speak about .</w:t>
-      </w:r>
-      <w:proofErr w:type="spellStart"/>
-      <w:r>
-        <w:t>d.ts</w:t>
-      </w:r>
-      <w:proofErr w:type="spellEnd"/>
-      <w:r>
-        <w:t xml:space="preserve"> files</w:t>
+        <w:t>Speak about .d.ts files</w:t>
       </w:r>
     </w:p>
     <w:p>
@@ -568,14 +482,12 @@
       <w:r>
         <w:t xml:space="preserve">Show </w:t>
       </w:r>
-      <w:proofErr w:type="spellStart"/>
       <w:r>
         <w:rPr>
           <w:i/>
         </w:rPr>
         <w:t>DefinitelyTyped</w:t>
       </w:r>
-      <w:proofErr w:type="spellEnd"/>
       <w:r>
         <w:t xml:space="preserve"> project</w:t>
       </w:r>
@@ -600,21 +512,8 @@
           <w:numId w:val="5"/>
         </w:numPr>
       </w:pPr>
-      <w:proofErr w:type="spellStart"/>
-      <w:r>
-        <w:t>npm</w:t>
-      </w:r>
-      <w:proofErr w:type="spellEnd"/>
-      <w:r>
-        <w:t xml:space="preserve"> install </w:t>
-      </w:r>
-      <w:proofErr w:type="spellStart"/>
-      <w:r>
-        <w:t>tsd</w:t>
-      </w:r>
-      <w:proofErr w:type="spellEnd"/>
-      <w:r>
-        <w:t xml:space="preserve"> –g</w:t>
+      <w:r>
+        <w:t>npm install tsd –g</w:t>
       </w:r>
     </w:p>
     <w:p>
@@ -625,21 +524,9 @@
           <w:numId w:val="5"/>
         </w:numPr>
       </w:pPr>
-      <w:proofErr w:type="spellStart"/>
-      <w:r>
-        <w:t>tsd</w:t>
-      </w:r>
-      <w:proofErr w:type="spellEnd"/>
-      <w:r>
-        <w:t xml:space="preserve"> query </w:t>
-      </w:r>
-      <w:proofErr w:type="spellStart"/>
-      <w:r>
-        <w:t>jquery</w:t>
-      </w:r>
-      <w:proofErr w:type="spellEnd"/>
-      <w:r>
-        <w:t xml:space="preserve"> –a install</w:t>
+      <w:r>
+        <w:lastRenderedPageBreak/>
+        <w:t>tsd query jquery –a install</w:t>
       </w:r>
     </w:p>
     <w:p>
@@ -650,13 +537,8 @@
           <w:numId w:val="5"/>
         </w:numPr>
       </w:pPr>
-      <w:proofErr w:type="spellStart"/>
-      <w:r>
-        <w:t>tsd</w:t>
-      </w:r>
-      <w:proofErr w:type="spellEnd"/>
-      <w:r>
-        <w:t xml:space="preserve"> query angular –a install</w:t>
+      <w:r>
+        <w:t>tsd query angular –a install</w:t>
       </w:r>
     </w:p>
     <w:p>
@@ -667,13 +549,8 @@
           <w:numId w:val="5"/>
         </w:numPr>
       </w:pPr>
-      <w:proofErr w:type="spellStart"/>
-      <w:r>
-        <w:t>tsd</w:t>
-      </w:r>
-      <w:proofErr w:type="spellEnd"/>
-      <w:r>
-        <w:t xml:space="preserve"> query angular-route –a install</w:t>
+      <w:r>
+        <w:t>tsd query angular-route –a install</w:t>
       </w:r>
     </w:p>
     <w:p>
@@ -684,21 +561,8 @@
           <w:numId w:val="5"/>
         </w:numPr>
       </w:pPr>
-      <w:proofErr w:type="spellStart"/>
-      <w:r>
-        <w:t>tsd</w:t>
-      </w:r>
-      <w:proofErr w:type="spellEnd"/>
-      <w:r>
-        <w:t xml:space="preserve"> query </w:t>
-      </w:r>
-      <w:proofErr w:type="spellStart"/>
-      <w:r>
-        <w:t>AzureMobileServicesClient</w:t>
-      </w:r>
-      <w:proofErr w:type="spellEnd"/>
-      <w:r>
-        <w:t xml:space="preserve"> –a install</w:t>
+      <w:r>
+        <w:t>tsd query AzureMobileServicesClient –a install</w:t>
       </w:r>
     </w:p>
     <w:p>
@@ -710,25 +574,17 @@
         </w:numPr>
       </w:pPr>
       <w:r>
-        <w:lastRenderedPageBreak/>
         <w:t xml:space="preserve">Change </w:t>
       </w:r>
-      <w:proofErr w:type="spellStart"/>
       <w:r>
         <w:rPr>
           <w:i/>
         </w:rPr>
         <w:t>default.ts</w:t>
       </w:r>
-      <w:proofErr w:type="spellEnd"/>
-      <w:r>
-        <w:t xml:space="preserve"> to use </w:t>
-      </w:r>
-      <w:proofErr w:type="spellStart"/>
-      <w:r>
-        <w:t>TypeScript</w:t>
-      </w:r>
-      <w:proofErr w:type="spellEnd"/>
+      <w:r>
+        <w:t xml:space="preserve"> to use TypeScript</w:t>
+      </w:r>
     </w:p>
     <w:p>
       <w:pPr>
@@ -745,126 +601,33 @@
         <w:rPr>
           <w:i/>
         </w:rPr>
-        <w:t>/// &lt;reference path="./</w:t>
-      </w:r>
-      <w:proofErr w:type="spellStart"/>
-      <w:r>
-        <w:rPr>
-          <w:i/>
-        </w:rPr>
-        <w:t>typings</w:t>
-      </w:r>
-      <w:proofErr w:type="spellEnd"/>
-      <w:r>
-        <w:rPr>
-          <w:i/>
-        </w:rPr>
-        <w:t>/</w:t>
-      </w:r>
-      <w:proofErr w:type="spellStart"/>
-      <w:r>
-        <w:rPr>
-          <w:i/>
-        </w:rPr>
-        <w:t>jquery</w:t>
-      </w:r>
-      <w:proofErr w:type="spellEnd"/>
-      <w:r>
-        <w:rPr>
-          <w:i/>
-        </w:rPr>
-        <w:t>/</w:t>
-      </w:r>
-      <w:proofErr w:type="spellStart"/>
-      <w:r>
-        <w:rPr>
-          <w:i/>
-        </w:rPr>
-        <w:t>jquery.d.ts</w:t>
-      </w:r>
-      <w:proofErr w:type="spellEnd"/>
-      <w:r>
-        <w:rPr>
-          <w:i/>
-        </w:rPr>
-        <w:t>" /&gt;</w:t>
+        <w:t>/// &lt;reference path="./typings/jquery/jquery.d.ts" /&gt;</w:t>
       </w:r>
       <w:r>
         <w:rPr>
           <w:i/>
         </w:rPr>
         <w:br/>
+        <w:t>function sayHello() { $("#target").html("&lt;h1&gt;Hello World&lt;/h1&gt;"); }</w:t>
+      </w:r>
+    </w:p>
+    <w:p>
+      <w:pPr>
+        <w:pStyle w:val="Listenabsatz"/>
+        <w:numPr>
+          <w:ilvl w:val="0"/>
+          <w:numId w:val="5"/>
+        </w:numPr>
+      </w:pPr>
+      <w:r>
+        <w:t xml:space="preserve">Show IntelliSense based on </w:t>
       </w:r>
       <w:r>
         <w:rPr>
           <w:i/>
         </w:rPr>
-        <w:t xml:space="preserve">function </w:t>
-      </w:r>
-      <w:proofErr w:type="spellStart"/>
-      <w:r>
-        <w:rPr>
-          <w:i/>
-        </w:rPr>
-        <w:t>sayHello</w:t>
-      </w:r>
-      <w:proofErr w:type="spellEnd"/>
-      <w:r>
-        <w:rPr>
-          <w:i/>
-        </w:rPr>
-        <w:t>() {</w:t>
-      </w:r>
-      <w:r>
-        <w:rPr>
-          <w:i/>
-        </w:rPr>
-        <w:t xml:space="preserve"> </w:t>
-      </w:r>
-      <w:r>
-        <w:rPr>
-          <w:i/>
-        </w:rPr>
-        <w:t>$("#target").html("&lt;h1&gt;Hello World&lt;/h1&gt;");</w:t>
-      </w:r>
-      <w:r>
-        <w:rPr>
-          <w:i/>
-        </w:rPr>
-        <w:t xml:space="preserve"> </w:t>
-      </w:r>
-      <w:r>
-        <w:rPr>
-          <w:i/>
-        </w:rPr>
-        <w:t>}</w:t>
-      </w:r>
-    </w:p>
-    <w:p>
-      <w:pPr>
-        <w:pStyle w:val="Listenabsatz"/>
-        <w:numPr>
-          <w:ilvl w:val="0"/>
-          <w:numId w:val="5"/>
-        </w:numPr>
-      </w:pPr>
-      <w:r>
-        <w:t xml:space="preserve">Show IntelliSense based on </w:t>
-      </w:r>
-      <w:r>
-        <w:rPr>
-          <w:i/>
-        </w:rPr>
-        <w:t>.</w:t>
-      </w:r>
-      <w:proofErr w:type="spellStart"/>
-      <w:r>
-        <w:rPr>
-          <w:i/>
-        </w:rPr>
-        <w:t>d.ts</w:t>
-      </w:r>
-      <w:proofErr w:type="spellEnd"/>
+        <w:t>.d.ts</w:t>
+      </w:r>
     </w:p>
     <w:p/>
     <w:p>
@@ -912,37 +675,38 @@
       <w:pPr>
         <w:pStyle w:val="Listenabsatz"/>
         <w:numPr>
-          <w:ilvl w:val="0"/>
-          <w:numId w:val="6"/>
-        </w:numPr>
-      </w:pPr>
-      <w:r>
-        <w:t>Install type definitions</w:t>
-      </w:r>
-    </w:p>
-    <w:p>
-      <w:pPr>
-        <w:pStyle w:val="Listenabsatz"/>
-        <w:numPr>
           <w:ilvl w:val="1"/>
           <w:numId w:val="6"/>
         </w:numPr>
       </w:pPr>
-      <w:proofErr w:type="spellStart"/>
-      <w:r>
-        <w:t>tsd</w:t>
-      </w:r>
-      <w:proofErr w:type="spellEnd"/>
-      <w:r>
-        <w:t xml:space="preserve"> query </w:t>
-      </w:r>
-      <w:proofErr w:type="spellStart"/>
-      <w:r>
-        <w:t>AzureMobileServicesClient</w:t>
-      </w:r>
-      <w:proofErr w:type="spellEnd"/>
-      <w:r>
-        <w:t xml:space="preserve"> –a install</w:t>
+      <w:r>
+        <w:t>Make sure to update service URI in controllers</w:t>
+      </w:r>
+      <w:bookmarkStart w:id="0" w:name="_GoBack"/>
+      <w:bookmarkEnd w:id="0"/>
+    </w:p>
+    <w:p>
+      <w:pPr>
+        <w:pStyle w:val="Listenabsatz"/>
+        <w:numPr>
+          <w:ilvl w:val="0"/>
+          <w:numId w:val="6"/>
+        </w:numPr>
+      </w:pPr>
+      <w:r>
+        <w:t>Install type definitions</w:t>
+      </w:r>
+    </w:p>
+    <w:p>
+      <w:pPr>
+        <w:pStyle w:val="Listenabsatz"/>
+        <w:numPr>
+          <w:ilvl w:val="1"/>
+          <w:numId w:val="6"/>
+        </w:numPr>
+      </w:pPr>
+      <w:r>
+        <w:t>tsd query AzureMobileServicesClient –a install</w:t>
       </w:r>
     </w:p>
     <w:p>
@@ -968,101 +732,96 @@
         <w:rPr>
           <w:i/>
         </w:rPr>
-        <w:t>Sourcecode.zip</w:t>
-      </w:r>
-      <w:r>
-        <w:t xml:space="preserve"> via drag-and-drop</w:t>
-      </w:r>
-    </w:p>
-    <w:p>
-      <w:pPr>
-        <w:pStyle w:val="Listenabsatz"/>
-        <w:numPr>
-          <w:ilvl w:val="0"/>
-          <w:numId w:val="8"/>
-        </w:numPr>
-      </w:pPr>
-      <w:r>
-        <w:t>Unzip file in the browser</w:t>
-      </w:r>
-    </w:p>
-    <w:p>
-      <w:pPr>
-        <w:pStyle w:val="Listenabsatz"/>
-        <w:numPr>
-          <w:ilvl w:val="0"/>
-          <w:numId w:val="8"/>
-        </w:numPr>
-      </w:pPr>
-      <w:r>
-        <w:t>Compile TS files in console</w:t>
-      </w:r>
-    </w:p>
-    <w:p>
-      <w:pPr>
-        <w:pStyle w:val="Listenabsatz"/>
-        <w:numPr>
-          <w:ilvl w:val="0"/>
-          <w:numId w:val="8"/>
-        </w:numPr>
-      </w:pPr>
-      <w:r>
-        <w:t>Show some editor functions</w:t>
-      </w:r>
-    </w:p>
-    <w:p>
-      <w:pPr>
-        <w:pStyle w:val="Listenabsatz"/>
-        <w:numPr>
-          <w:ilvl w:val="1"/>
-          <w:numId w:val="8"/>
-        </w:numPr>
-      </w:pPr>
-      <w:r>
-        <w:t>Peek Definition</w:t>
-      </w:r>
-    </w:p>
-    <w:p>
-      <w:pPr>
-        <w:pStyle w:val="Listenabsatz"/>
-        <w:numPr>
-          <w:ilvl w:val="1"/>
-          <w:numId w:val="8"/>
-        </w:numPr>
-      </w:pPr>
-      <w:proofErr w:type="spellStart"/>
-      <w:r>
-        <w:t>Goto</w:t>
-      </w:r>
-      <w:proofErr w:type="spellEnd"/>
-      <w:r>
-        <w:t xml:space="preserve"> Definition</w:t>
-      </w:r>
-    </w:p>
-    <w:p>
-      <w:pPr>
-        <w:pStyle w:val="berschrift1"/>
-      </w:pPr>
-      <w:r>
-        <w:t>Automate Build using Grunt</w:t>
-      </w:r>
-    </w:p>
-    <w:p>
-      <w:pPr>
-        <w:pStyle w:val="Listenabsatz"/>
-        <w:numPr>
-          <w:ilvl w:val="0"/>
-          <w:numId w:val="9"/>
-        </w:numPr>
-      </w:pPr>
-      <w:r>
-        <w:t xml:space="preserve">Upload </w:t>
+        <w:t xml:space="preserve">01 </w:t>
       </w:r>
       <w:r>
         <w:rPr>
           <w:i/>
         </w:rPr>
-        <w:t>Grunt.zip</w:t>
+        <w:t>Sourcecode</w:t>
+      </w:r>
+      <w:r>
+        <w:rPr>
+          <w:i/>
+        </w:rPr>
+        <w:t>.zip</w:t>
+      </w:r>
+      <w:r>
+        <w:t xml:space="preserve"> via drag-and-drop</w:t>
+      </w:r>
+    </w:p>
+    <w:p>
+      <w:pPr>
+        <w:pStyle w:val="Listenabsatz"/>
+        <w:numPr>
+          <w:ilvl w:val="0"/>
+          <w:numId w:val="8"/>
+        </w:numPr>
+      </w:pPr>
+      <w:r>
+        <w:t>Unzip file in the browser</w:t>
+      </w:r>
+    </w:p>
+    <w:p>
+      <w:pPr>
+        <w:pStyle w:val="Listenabsatz"/>
+        <w:numPr>
+          <w:ilvl w:val="0"/>
+          <w:numId w:val="8"/>
+        </w:numPr>
+      </w:pPr>
+      <w:r>
+        <w:t>Compile TS files in console</w:t>
+      </w:r>
+    </w:p>
+    <w:p>
+      <w:pPr>
+        <w:pStyle w:val="Listenabsatz"/>
+        <w:numPr>
+          <w:ilvl w:val="0"/>
+          <w:numId w:val="8"/>
+        </w:numPr>
+      </w:pPr>
+      <w:r>
+        <w:t>Show some editor functions</w:t>
+      </w:r>
+    </w:p>
+    <w:p>
+      <w:pPr>
+        <w:pStyle w:val="Listenabsatz"/>
+        <w:numPr>
+          <w:ilvl w:val="1"/>
+          <w:numId w:val="8"/>
+        </w:numPr>
+      </w:pPr>
+      <w:r>
+        <w:t>Peek Definition</w:t>
+      </w:r>
+    </w:p>
+    <w:p>
+      <w:pPr>
+        <w:pStyle w:val="Listenabsatz"/>
+        <w:numPr>
+          <w:ilvl w:val="1"/>
+          <w:numId w:val="8"/>
+        </w:numPr>
+      </w:pPr>
+      <w:r>
+        <w:t>Goto Definition</w:t>
+      </w:r>
+    </w:p>
+    <w:p>
+      <w:pPr>
+        <w:pStyle w:val="berschrift1"/>
+      </w:pPr>
+      <w:r>
+        <w:t xml:space="preserve">Automate Build </w:t>
+      </w:r>
+      <w:r>
+        <w:t>U</w:t>
+      </w:r>
+      <w:r>
+        <w:t>sing Grunt</w:t>
       </w:r>
     </w:p>
     <w:p>
@@ -1074,19 +833,43 @@
         </w:numPr>
       </w:pPr>
       <w:r>
+        <w:t xml:space="preserve">Upload </w:t>
+      </w:r>
+      <w:r>
+        <w:rPr>
+          <w:i/>
+        </w:rPr>
+        <w:t xml:space="preserve">02 </w:t>
+      </w:r>
+      <w:r>
+        <w:rPr>
+          <w:i/>
+        </w:rPr>
+        <w:t>Grunt</w:t>
+      </w:r>
+      <w:r>
+        <w:rPr>
+          <w:i/>
+        </w:rPr>
+        <w:t xml:space="preserve"> Typescript</w:t>
+      </w:r>
+      <w:r>
+        <w:rPr>
+          <w:i/>
+        </w:rPr>
+        <w:t>.zip</w:t>
+      </w:r>
+    </w:p>
+    <w:p>
+      <w:pPr>
+        <w:pStyle w:val="Listenabsatz"/>
+        <w:numPr>
+          <w:ilvl w:val="0"/>
+          <w:numId w:val="9"/>
+        </w:numPr>
+      </w:pPr>
+      <w:r>
         <w:t>Unzip file in browser</w:t>
-      </w:r>
-    </w:p>
-    <w:p>
-      <w:pPr>
-        <w:pStyle w:val="Listenabsatz"/>
-        <w:numPr>
-          <w:ilvl w:val="0"/>
-          <w:numId w:val="9"/>
-        </w:numPr>
-      </w:pPr>
-      <w:r>
-        <w:t>Show Build via Grunt</w:t>
       </w:r>
     </w:p>
     <w:p>
@@ -1098,7 +881,19 @@
         </w:numPr>
       </w:pPr>
       <w:r>
-        <w:t>Single Grunt</w:t>
+        <w:t>npm install</w:t>
+      </w:r>
+    </w:p>
+    <w:p>
+      <w:pPr>
+        <w:pStyle w:val="Listenabsatz"/>
+        <w:numPr>
+          <w:ilvl w:val="0"/>
+          <w:numId w:val="9"/>
+        </w:numPr>
+      </w:pPr>
+      <w:r>
+        <w:t>Show Build via Grunt</w:t>
       </w:r>
     </w:p>
     <w:p>
@@ -1110,13 +905,171 @@
         </w:numPr>
       </w:pPr>
       <w:r>
+        <w:t>Single Grunt</w:t>
+      </w:r>
+    </w:p>
+    <w:p>
+      <w:pPr>
+        <w:pStyle w:val="Listenabsatz"/>
+        <w:numPr>
+          <w:ilvl w:val="1"/>
+          <w:numId w:val="9"/>
+        </w:numPr>
+      </w:pPr>
+      <w:r>
         <w:t>Grunt Watch</w:t>
       </w:r>
     </w:p>
     <w:p>
-      <w:bookmarkStart w:id="0" w:name="_GoBack"/>
-      <w:bookmarkEnd w:id="0"/>
-    </w:p>
+      <w:pPr>
+        <w:pStyle w:val="berschrift1"/>
+      </w:pPr>
+      <w:r>
+        <w:t>Add Unit Testing With Jasmine</w:t>
+      </w:r>
+    </w:p>
+    <w:p>
+      <w:pPr>
+        <w:pStyle w:val="Listenabsatz"/>
+        <w:numPr>
+          <w:ilvl w:val="0"/>
+          <w:numId w:val="11"/>
+        </w:numPr>
+      </w:pPr>
+      <w:r>
+        <w:t>Install type definitions</w:t>
+      </w:r>
+    </w:p>
+    <w:p>
+      <w:pPr>
+        <w:pStyle w:val="Listenabsatz"/>
+        <w:numPr>
+          <w:ilvl w:val="1"/>
+          <w:numId w:val="11"/>
+        </w:numPr>
+      </w:pPr>
+      <w:r>
+        <w:t xml:space="preserve">tsd query </w:t>
+      </w:r>
+      <w:r>
+        <w:t>Jasmine –a install</w:t>
+      </w:r>
+    </w:p>
+    <w:p>
+      <w:pPr>
+        <w:pStyle w:val="Listenabsatz"/>
+        <w:numPr>
+          <w:ilvl w:val="0"/>
+          <w:numId w:val="11"/>
+        </w:numPr>
+      </w:pPr>
+      <w:r>
+        <w:t xml:space="preserve">Upload </w:t>
+      </w:r>
+      <w:r>
+        <w:rPr>
+          <w:i/>
+        </w:rPr>
+        <w:t>0</w:t>
+      </w:r>
+      <w:r>
+        <w:rPr>
+          <w:i/>
+        </w:rPr>
+        <w:t>3</w:t>
+      </w:r>
+      <w:r>
+        <w:rPr>
+          <w:i/>
+        </w:rPr>
+        <w:t xml:space="preserve"> Grunt </w:t>
+      </w:r>
+      <w:r>
+        <w:rPr>
+          <w:i/>
+        </w:rPr>
+        <w:t>With Tests</w:t>
+      </w:r>
+      <w:r>
+        <w:rPr>
+          <w:i/>
+        </w:rPr>
+        <w:t>.zip</w:t>
+      </w:r>
+    </w:p>
+    <w:p>
+      <w:pPr>
+        <w:pStyle w:val="Listenabsatz"/>
+        <w:numPr>
+          <w:ilvl w:val="0"/>
+          <w:numId w:val="11"/>
+        </w:numPr>
+      </w:pPr>
+      <w:r>
+        <w:t>Unzip file in browser</w:t>
+      </w:r>
+    </w:p>
+    <w:p>
+      <w:pPr>
+        <w:pStyle w:val="Listenabsatz"/>
+        <w:numPr>
+          <w:ilvl w:val="1"/>
+          <w:numId w:val="11"/>
+        </w:numPr>
+      </w:pPr>
+      <w:r>
+        <w:t>npm install</w:t>
+      </w:r>
+    </w:p>
+    <w:p>
+      <w:pPr>
+        <w:pStyle w:val="Listenabsatz"/>
+        <w:numPr>
+          <w:ilvl w:val="0"/>
+          <w:numId w:val="11"/>
+        </w:numPr>
+      </w:pPr>
+      <w:r>
+        <w:t>Show Build via Grunt</w:t>
+      </w:r>
+    </w:p>
+    <w:p>
+      <w:pPr>
+        <w:pStyle w:val="Listenabsatz"/>
+        <w:numPr>
+          <w:ilvl w:val="1"/>
+          <w:numId w:val="10"/>
+        </w:numPr>
+      </w:pPr>
+      <w:r>
+        <w:t>Single Grunt</w:t>
+      </w:r>
+    </w:p>
+    <w:p>
+      <w:pPr>
+        <w:pStyle w:val="Listenabsatz"/>
+        <w:numPr>
+          <w:ilvl w:val="1"/>
+          <w:numId w:val="10"/>
+        </w:numPr>
+      </w:pPr>
+      <w:r>
+        <w:t>Grunt Watch</w:t>
+      </w:r>
+    </w:p>
+    <w:p>
+      <w:pPr>
+        <w:pStyle w:val="Listenabsatz"/>
+        <w:numPr>
+          <w:ilvl w:val="1"/>
+          <w:numId w:val="10"/>
+        </w:numPr>
+      </w:pPr>
+      <w:r>
+        <w:t>Change unit test to fail and correct it again</w:t>
+      </w:r>
+    </w:p>
+    <w:p/>
     <w:sectPr>
       <w:pgSz w:w="11906" w:h="16838"/>
       <w:pgMar w:top="1417" w:right="1417" w:bottom="1134" w:left="1417" w:header="708" w:footer="708" w:gutter="0"/>
@@ -1388,6 +1341,92 @@
     </w:lvl>
   </w:abstractNum>
   <w:abstractNum w:abstractNumId="3">
+    <w:nsid w:val="20E11815"/>
+    <w:multiLevelType w:val="hybridMultilevel"/>
+    <w:tmpl w:val="66BA873E"/>
+    <w:lvl w:ilvl="0" w:tplc="0C07000F">
+      <w:start w:val="1"/>
+      <w:numFmt w:val="decimal"/>
+      <w:lvlText w:val="%1."/>
+      <w:lvlJc w:val="left"/>
+      <w:pPr>
+        <w:ind w:left="720" w:hanging="360"/>
+      </w:pPr>
+    </w:lvl>
+    <w:lvl w:ilvl="1" w:tplc="0C070019">
+      <w:start w:val="1"/>
+      <w:numFmt w:val="lowerLetter"/>
+      <w:lvlText w:val="%2."/>
+      <w:lvlJc w:val="left"/>
+      <w:pPr>
+        <w:ind w:left="1440" w:hanging="360"/>
+      </w:pPr>
+    </w:lvl>
+    <w:lvl w:ilvl="2" w:tplc="0C07001B" w:tentative="1">
+      <w:start w:val="1"/>
+      <w:numFmt w:val="lowerRoman"/>
+      <w:lvlText w:val="%3."/>
+      <w:lvlJc w:val="right"/>
+      <w:pPr>
+        <w:ind w:left="2160" w:hanging="180"/>
+      </w:pPr>
+    </w:lvl>
+    <w:lvl w:ilvl="3" w:tplc="0C07000F" w:tentative="1">
+      <w:start w:val="1"/>
+      <w:numFmt w:val="decimal"/>
+      <w:lvlText w:val="%4."/>
+      <w:lvlJc w:val="left"/>
+      <w:pPr>
+        <w:ind w:left="2880" w:hanging="360"/>
+      </w:pPr>
+    </w:lvl>
+    <w:lvl w:ilvl="4" w:tplc="0C070019" w:tentative="1">
+      <w:start w:val="1"/>
+      <w:numFmt w:val="lowerLetter"/>
+      <w:lvlText w:val="%5."/>
+      <w:lvlJc w:val="left"/>
+      <w:pPr>
+        <w:ind w:left="3600" w:hanging="360"/>
+      </w:pPr>
+    </w:lvl>
+    <w:lvl w:ilvl="5" w:tplc="0C07001B" w:tentative="1">
+      <w:start w:val="1"/>
+      <w:numFmt w:val="lowerRoman"/>
+      <w:lvlText w:val="%6."/>
+      <w:lvlJc w:val="right"/>
+      <w:pPr>
+        <w:ind w:left="4320" w:hanging="180"/>
+      </w:pPr>
+    </w:lvl>
+    <w:lvl w:ilvl="6" w:tplc="0C07000F" w:tentative="1">
+      <w:start w:val="1"/>
+      <w:numFmt w:val="decimal"/>
+      <w:lvlText w:val="%7."/>
+      <w:lvlJc w:val="left"/>
+      <w:pPr>
+        <w:ind w:left="5040" w:hanging="360"/>
+      </w:pPr>
+    </w:lvl>
+    <w:lvl w:ilvl="7" w:tplc="0C070019" w:tentative="1">
+      <w:start w:val="1"/>
+      <w:numFmt w:val="lowerLetter"/>
+      <w:lvlText w:val="%8."/>
+      <w:lvlJc w:val="left"/>
+      <w:pPr>
+        <w:ind w:left="5760" w:hanging="360"/>
+      </w:pPr>
+    </w:lvl>
+    <w:lvl w:ilvl="8" w:tplc="0C07001B" w:tentative="1">
+      <w:start w:val="1"/>
+      <w:numFmt w:val="lowerRoman"/>
+      <w:lvlText w:val="%9."/>
+      <w:lvlJc w:val="right"/>
+      <w:pPr>
+        <w:ind w:left="6480" w:hanging="180"/>
+      </w:pPr>
+    </w:lvl>
+  </w:abstractNum>
+  <w:abstractNum w:abstractNumId="4">
     <w:nsid w:val="23693E42"/>
     <w:multiLevelType w:val="hybridMultilevel"/>
     <w:tmpl w:val="3B688FBE"/>
@@ -1473,7 +1512,7 @@
       </w:pPr>
     </w:lvl>
   </w:abstractNum>
-  <w:abstractNum w:abstractNumId="4">
+  <w:abstractNum w:abstractNumId="5">
     <w:nsid w:val="25433E49"/>
     <w:multiLevelType w:val="hybridMultilevel"/>
     <w:tmpl w:val="B1604630"/>
@@ -1559,7 +1598,7 @@
       </w:pPr>
     </w:lvl>
   </w:abstractNum>
-  <w:abstractNum w:abstractNumId="5">
+  <w:abstractNum w:abstractNumId="6">
     <w:nsid w:val="31537EC7"/>
     <w:multiLevelType w:val="hybridMultilevel"/>
     <w:tmpl w:val="E7E29158"/>
@@ -1645,7 +1684,93 @@
       </w:pPr>
     </w:lvl>
   </w:abstractNum>
-  <w:abstractNum w:abstractNumId="6">
+  <w:abstractNum w:abstractNumId="7">
+    <w:nsid w:val="4F9127DF"/>
+    <w:multiLevelType w:val="hybridMultilevel"/>
+    <w:tmpl w:val="6E123B5C"/>
+    <w:lvl w:ilvl="0" w:tplc="0C07000F">
+      <w:start w:val="1"/>
+      <w:numFmt w:val="decimal"/>
+      <w:lvlText w:val="%1."/>
+      <w:lvlJc w:val="left"/>
+      <w:pPr>
+        <w:ind w:left="720" w:hanging="360"/>
+      </w:pPr>
+    </w:lvl>
+    <w:lvl w:ilvl="1" w:tplc="0C070019">
+      <w:start w:val="1"/>
+      <w:numFmt w:val="lowerLetter"/>
+      <w:lvlText w:val="%2."/>
+      <w:lvlJc w:val="left"/>
+      <w:pPr>
+        <w:ind w:left="1440" w:hanging="360"/>
+      </w:pPr>
+    </w:lvl>
+    <w:lvl w:ilvl="2" w:tplc="0C07001B" w:tentative="1">
+      <w:start w:val="1"/>
+      <w:numFmt w:val="lowerRoman"/>
+      <w:lvlText w:val="%3."/>
+      <w:lvlJc w:val="right"/>
+      <w:pPr>
+        <w:ind w:left="2160" w:hanging="180"/>
+      </w:pPr>
+    </w:lvl>
+    <w:lvl w:ilvl="3" w:tplc="0C07000F" w:tentative="1">
+      <w:start w:val="1"/>
+      <w:numFmt w:val="decimal"/>
+      <w:lvlText w:val="%4."/>
+      <w:lvlJc w:val="left"/>
+      <w:pPr>
+        <w:ind w:left="2880" w:hanging="360"/>
+      </w:pPr>
+    </w:lvl>
+    <w:lvl w:ilvl="4" w:tplc="0C070019" w:tentative="1">
+      <w:start w:val="1"/>
+      <w:numFmt w:val="lowerLetter"/>
+      <w:lvlText w:val="%5."/>
+      <w:lvlJc w:val="left"/>
+      <w:pPr>
+        <w:ind w:left="3600" w:hanging="360"/>
+      </w:pPr>
+    </w:lvl>
+    <w:lvl w:ilvl="5" w:tplc="0C07001B" w:tentative="1">
+      <w:start w:val="1"/>
+      <w:numFmt w:val="lowerRoman"/>
+      <w:lvlText w:val="%6."/>
+      <w:lvlJc w:val="right"/>
+      <w:pPr>
+        <w:ind w:left="4320" w:hanging="180"/>
+      </w:pPr>
+    </w:lvl>
+    <w:lvl w:ilvl="6" w:tplc="0C07000F" w:tentative="1">
+      <w:start w:val="1"/>
+      <w:numFmt w:val="decimal"/>
+      <w:lvlText w:val="%7."/>
+      <w:lvlJc w:val="left"/>
+      <w:pPr>
+        <w:ind w:left="5040" w:hanging="360"/>
+      </w:pPr>
+    </w:lvl>
+    <w:lvl w:ilvl="7" w:tplc="0C070019" w:tentative="1">
+      <w:start w:val="1"/>
+      <w:numFmt w:val="lowerLetter"/>
+      <w:lvlText w:val="%8."/>
+      <w:lvlJc w:val="left"/>
+      <w:pPr>
+        <w:ind w:left="5760" w:hanging="360"/>
+      </w:pPr>
+    </w:lvl>
+    <w:lvl w:ilvl="8" w:tplc="0C07001B" w:tentative="1">
+      <w:start w:val="1"/>
+      <w:numFmt w:val="lowerRoman"/>
+      <w:lvlText w:val="%9."/>
+      <w:lvlJc w:val="right"/>
+      <w:pPr>
+        <w:ind w:left="6480" w:hanging="180"/>
+      </w:pPr>
+    </w:lvl>
+  </w:abstractNum>
+  <w:abstractNum w:abstractNumId="8">
     <w:nsid w:val="5DD156AD"/>
     <w:multiLevelType w:val="hybridMultilevel"/>
     <w:tmpl w:val="E79E2DAA"/>
@@ -1731,7 +1856,7 @@
       </w:pPr>
     </w:lvl>
   </w:abstractNum>
-  <w:abstractNum w:abstractNumId="7">
+  <w:abstractNum w:abstractNumId="9">
     <w:nsid w:val="684452FF"/>
     <w:multiLevelType w:val="hybridMultilevel"/>
     <w:tmpl w:val="B1604630"/>
@@ -1817,7 +1942,7 @@
       </w:pPr>
     </w:lvl>
   </w:abstractNum>
-  <w:abstractNum w:abstractNumId="8">
+  <w:abstractNum w:abstractNumId="10">
     <w:nsid w:val="7C506EBA"/>
     <w:multiLevelType w:val="hybridMultilevel"/>
     <w:tmpl w:val="6E123B5C"/>
@@ -1904,31 +2029,37 @@
     </w:lvl>
   </w:abstractNum>
   <w:num w:numId="1">
-    <w:abstractNumId w:val="7"/>
+    <w:abstractNumId w:val="9"/>
   </w:num>
   <w:num w:numId="2">
     <w:abstractNumId w:val="2"/>
   </w:num>
   <w:num w:numId="3">
-    <w:abstractNumId w:val="4"/>
+    <w:abstractNumId w:val="5"/>
   </w:num>
   <w:num w:numId="4">
-    <w:abstractNumId w:val="5"/>
+    <w:abstractNumId w:val="6"/>
   </w:num>
   <w:num w:numId="5">
-    <w:abstractNumId w:val="6"/>
+    <w:abstractNumId w:val="8"/>
   </w:num>
   <w:num w:numId="6">
     <w:abstractNumId w:val="1"/>
   </w:num>
   <w:num w:numId="7">
-    <w:abstractNumId w:val="3"/>
+    <w:abstractNumId w:val="4"/>
   </w:num>
   <w:num w:numId="8">
     <w:abstractNumId w:val="0"/>
   </w:num>
   <w:num w:numId="9">
-    <w:abstractNumId w:val="8"/>
+    <w:abstractNumId w:val="10"/>
+  </w:num>
+  <w:num w:numId="10">
+    <w:abstractNumId w:val="7"/>
+  </w:num>
+  <w:num w:numId="11">
+    <w:abstractNumId w:val="3"/>
   </w:num>
 </w:numbering>
 </file>
@@ -2355,6 +2486,7 @@
   <w:style w:type="character" w:default="1" w:styleId="Absatz-Standardschriftart">
     <w:name w:val="Default Paragraph Font"/>
     <w:uiPriority w:val="1"/>
+    <w:semiHidden/>
     <w:unhideWhenUsed/>
   </w:style>
   <w:style w:type="table" w:default="1" w:styleId="NormaleTabelle">

</xml_diff>